<commit_message>
cap nhat them  file-Phu
</commit_message>
<xml_diff>
--- a/ASP .NET/Files/Tonghopchucnang_PhuMinh.docx
+++ b/ASP .NET/Files/Tonghopchucnang_PhuMinh.docx
@@ -381,13 +381,13 @@
         <w:rPr>
           <w:lang w:val="vi-VN"/>
         </w:rPr>
-        <w:t>Quản lý học kỳ:</w:t>
-      </w:r>
-      <w:r>
-        <w:rPr>
-          <w:lang w:val="vi-VN"/>
-        </w:rPr>
-        <w:t xml:space="preserve">thêm,xóa các học kì </w:t>
+        <w:t xml:space="preserve">Quản lý sinh </w:t>
+      </w:r>
+      <w:r>
+        <w:rPr>
+          <w:lang w:val="vi-VN"/>
+        </w:rPr>
+        <w:t>viên:thêm,sửa,xóa tìm kiếm sinh viên(trong danh sách đăng kí)</w:t>
       </w:r>
     </w:p>
     <w:p>
@@ -402,13 +402,13 @@
         <w:rPr>
           <w:lang w:val="vi-VN"/>
         </w:rPr>
-        <w:t xml:space="preserve">Quản lý sinh </w:t>
-      </w:r>
-      <w:r>
-        <w:rPr>
-          <w:lang w:val="vi-VN"/>
-        </w:rPr>
-        <w:t>viên:thêm,sửa,xóa tìm kiếm sinh viên(trong danh sách đăng kí)</w:t>
+        <w:t>Quản lý doanh nghiệp:</w:t>
+      </w:r>
+      <w:r>
+        <w:rPr>
+          <w:lang w:val="vi-VN"/>
+        </w:rPr>
+        <w:t>thêm,sửa,xóa,tìm kiếm doanh nghiệp</w:t>
       </w:r>
     </w:p>
     <w:p>
@@ -423,13 +423,19 @@
         <w:rPr>
           <w:lang w:val="vi-VN"/>
         </w:rPr>
-        <w:t>Quản lý doanh nghiệp:</w:t>
-      </w:r>
-      <w:r>
-        <w:rPr>
-          <w:lang w:val="vi-VN"/>
-        </w:rPr>
-        <w:t>thêm,sửa,xóa,tìm kiếm doanh nghiệp</w:t>
+        <w:t>Quản lý khoa:</w:t>
+      </w:r>
+      <w:r>
+        <w:rPr>
+          <w:lang w:val="vi-VN"/>
+        </w:rPr>
+        <w:t xml:space="preserve"> </w:t>
+      </w:r>
+      <w:r>
+        <w:rPr>
+          <w:lang w:val="vi-VN"/>
+        </w:rPr>
+        <w:t>thêm,sửa,xóa,tìm kiếm khoa</w:t>
       </w:r>
     </w:p>
     <w:p>
@@ -444,25 +450,7 @@
         <w:rPr>
           <w:lang w:val="vi-VN"/>
         </w:rPr>
-        <w:t>Quản lý khoa:</w:t>
-      </w:r>
-      <w:r>
-        <w:rPr>
-          <w:lang w:val="vi-VN"/>
-        </w:rPr>
-        <w:t xml:space="preserve"> </w:t>
-      </w:r>
-      <w:r>
-        <w:rPr>
-          <w:lang w:val="vi-VN"/>
-        </w:rPr>
-        <w:t xml:space="preserve">thêm,sửa,xóa,tìm kiếm </w:t>
-      </w:r>
-      <w:r>
-        <w:rPr>
-          <w:lang w:val="vi-VN"/>
-        </w:rPr>
-        <w:t>khoa</w:t>
+        <w:t>Quản ly giang viên:thêm,cập nhật thông tin giang viên và xóa giảng viên</w:t>
       </w:r>
     </w:p>
     <w:p>
@@ -477,178 +465,161 @@
         <w:rPr>
           <w:lang w:val="vi-VN"/>
         </w:rPr>
-        <w:t>Quản ly giang viên:thêm,cập nhật thông tin giang viên và xóa giảng viên</w:t>
+        <w:t xml:space="preserve">Quản lý </w:t>
+      </w:r>
+      <w:r>
+        <w:rPr>
+          <w:lang w:val="vi-VN"/>
+        </w:rPr>
+        <w:t>chuyển đi</w:t>
+      </w:r>
+      <w:r>
+        <w:rPr>
+          <w:lang w:val="vi-VN"/>
+        </w:rPr>
+        <w:t xml:space="preserve"> (tham quan)</w:t>
+      </w:r>
+      <w:r>
+        <w:rPr>
+          <w:lang w:val="vi-VN"/>
+        </w:rPr>
+        <w:t xml:space="preserve"> :</w:t>
+      </w:r>
+      <w:r>
+        <w:t xml:space="preserve"> </w:t>
+      </w:r>
+      <w:proofErr w:type="spellStart"/>
+      <w:r>
+        <w:t>Tạo</w:t>
+      </w:r>
+      <w:proofErr w:type="spellEnd"/>
+      <w:r>
+        <w:t xml:space="preserve">, </w:t>
+      </w:r>
+      <w:proofErr w:type="spellStart"/>
+      <w:r>
+        <w:t>chỉnh</w:t>
+      </w:r>
+      <w:proofErr w:type="spellEnd"/>
+      <w:r>
+        <w:t xml:space="preserve"> </w:t>
+      </w:r>
+      <w:proofErr w:type="spellStart"/>
+      <w:r>
+        <w:t>sủa</w:t>
+      </w:r>
+      <w:proofErr w:type="spellEnd"/>
+      <w:r>
+        <w:t xml:space="preserve">, </w:t>
+      </w:r>
+      <w:proofErr w:type="spellStart"/>
+      <w:r>
+        <w:t>xóa</w:t>
+      </w:r>
+      <w:proofErr w:type="spellEnd"/>
+      <w:r>
+        <w:rPr>
+          <w:lang w:val="vi-VN"/>
+        </w:rPr>
+        <w:t xml:space="preserve"> chuyến đi và</w:t>
+      </w:r>
+      <w:r>
+        <w:t xml:space="preserve"> </w:t>
+      </w:r>
+      <w:proofErr w:type="spellStart"/>
+      <w:r>
+        <w:t>danh</w:t>
+      </w:r>
+      <w:proofErr w:type="spellEnd"/>
+      <w:r>
+        <w:t xml:space="preserve"> </w:t>
+      </w:r>
+      <w:proofErr w:type="spellStart"/>
+      <w:r>
+        <w:t>sách</w:t>
+      </w:r>
+      <w:proofErr w:type="spellEnd"/>
+      <w:r>
+        <w:t xml:space="preserve"> </w:t>
+      </w:r>
+      <w:proofErr w:type="spellStart"/>
+      <w:r>
+        <w:t>sinh</w:t>
+      </w:r>
+      <w:proofErr w:type="spellEnd"/>
+      <w:r>
+        <w:t xml:space="preserve"> </w:t>
+      </w:r>
+      <w:proofErr w:type="spellStart"/>
+      <w:r>
+        <w:t>viên</w:t>
+      </w:r>
+      <w:proofErr w:type="spellEnd"/>
+      <w:r>
+        <w:t xml:space="preserve"> </w:t>
+      </w:r>
+      <w:proofErr w:type="spellStart"/>
+      <w:r>
+        <w:t>đăng</w:t>
+      </w:r>
+      <w:proofErr w:type="spellEnd"/>
+      <w:r>
+        <w:t xml:space="preserve"> </w:t>
+      </w:r>
+      <w:proofErr w:type="spellStart"/>
+      <w:r>
+        <w:t>kí</w:t>
+      </w:r>
+      <w:proofErr w:type="spellEnd"/>
+      <w:r>
+        <w:t xml:space="preserve"> </w:t>
+      </w:r>
+      <w:proofErr w:type="spellStart"/>
+      <w:r>
+        <w:t>tham</w:t>
+      </w:r>
+      <w:proofErr w:type="spellEnd"/>
+      <w:r>
+        <w:t xml:space="preserve"> </w:t>
+      </w:r>
+      <w:proofErr w:type="spellStart"/>
+      <w:r>
+        <w:t>quan</w:t>
+      </w:r>
+      <w:proofErr w:type="spellEnd"/>
+      <w:r>
+        <w:t xml:space="preserve"> </w:t>
+      </w:r>
+      <w:proofErr w:type="spellStart"/>
+      <w:r>
+        <w:t>doanh</w:t>
+      </w:r>
+      <w:proofErr w:type="spellEnd"/>
+      <w:r>
+        <w:t xml:space="preserve"> </w:t>
+      </w:r>
+      <w:proofErr w:type="spellStart"/>
+      <w:r>
+        <w:t>nghiệp</w:t>
+      </w:r>
+      <w:proofErr w:type="spellEnd"/>
+      <w:r>
+        <w:rPr>
+          <w:lang w:val="vi-VN"/>
+        </w:rPr>
+        <w:t xml:space="preserve"> (đóng sau 1 tuần)</w:t>
+      </w:r>
+      <w:r>
+        <w:rPr>
+          <w:lang w:val="vi-VN"/>
+        </w:rPr>
+        <w:t>, trang crud chuyến đi ,có một cột thêm xóa sửa,1 cột xem danh sách sinh viên đăng kí chuyến đi đó</w:t>
       </w:r>
     </w:p>
     <w:p>
       <w:pPr>
         <w:pStyle w:val="ListParagraph"/>
-        <w:numPr>
-          <w:ilvl w:val="0"/>
-          <w:numId w:val="2"/>
-        </w:numPr>
-      </w:pPr>
-      <w:r>
-        <w:rPr>
-          <w:lang w:val="vi-VN"/>
-        </w:rPr>
-        <w:t xml:space="preserve">Quản lý </w:t>
-      </w:r>
-      <w:r>
-        <w:rPr>
-          <w:lang w:val="vi-VN"/>
-        </w:rPr>
-        <w:t>chuyển đi</w:t>
-      </w:r>
-      <w:r>
-        <w:rPr>
-          <w:lang w:val="vi-VN"/>
-        </w:rPr>
-        <w:t xml:space="preserve"> (tham quan)</w:t>
-      </w:r>
-      <w:r>
-        <w:rPr>
-          <w:lang w:val="vi-VN"/>
-        </w:rPr>
-        <w:t xml:space="preserve"> :</w:t>
-      </w:r>
-      <w:r>
-        <w:t xml:space="preserve"> </w:t>
-      </w:r>
-      <w:proofErr w:type="spellStart"/>
-      <w:r>
-        <w:t>Tạo</w:t>
-      </w:r>
-      <w:proofErr w:type="spellEnd"/>
-      <w:r>
-        <w:t xml:space="preserve">, </w:t>
-      </w:r>
-      <w:proofErr w:type="spellStart"/>
-      <w:r>
-        <w:t>chỉnh</w:t>
-      </w:r>
-      <w:proofErr w:type="spellEnd"/>
-      <w:r>
-        <w:t xml:space="preserve"> </w:t>
-      </w:r>
-      <w:proofErr w:type="spellStart"/>
-      <w:r>
-        <w:t>sủa</w:t>
-      </w:r>
-      <w:proofErr w:type="spellEnd"/>
-      <w:r>
-        <w:t xml:space="preserve">, </w:t>
-      </w:r>
-      <w:proofErr w:type="spellStart"/>
-      <w:r>
-        <w:t>xóa</w:t>
-      </w:r>
-      <w:proofErr w:type="spellEnd"/>
-      <w:r>
-        <w:rPr>
-          <w:lang w:val="vi-VN"/>
-        </w:rPr>
-        <w:t xml:space="preserve"> chuyến đi và</w:t>
-      </w:r>
-      <w:r>
-        <w:t xml:space="preserve"> </w:t>
-      </w:r>
-      <w:proofErr w:type="spellStart"/>
-      <w:r>
-        <w:t>danh</w:t>
-      </w:r>
-      <w:proofErr w:type="spellEnd"/>
-      <w:r>
-        <w:t xml:space="preserve"> </w:t>
-      </w:r>
-      <w:proofErr w:type="spellStart"/>
-      <w:r>
-        <w:t>sách</w:t>
-      </w:r>
-      <w:proofErr w:type="spellEnd"/>
-      <w:r>
-        <w:t xml:space="preserve"> </w:t>
-      </w:r>
-      <w:proofErr w:type="spellStart"/>
-      <w:r>
-        <w:t>sinh</w:t>
-      </w:r>
-      <w:proofErr w:type="spellEnd"/>
-      <w:r>
-        <w:t xml:space="preserve"> </w:t>
-      </w:r>
-      <w:proofErr w:type="spellStart"/>
-      <w:r>
-        <w:t>viên</w:t>
-      </w:r>
-      <w:proofErr w:type="spellEnd"/>
-      <w:r>
-        <w:t xml:space="preserve"> </w:t>
-      </w:r>
-      <w:proofErr w:type="spellStart"/>
-      <w:r>
-        <w:t>đăng</w:t>
-      </w:r>
-      <w:proofErr w:type="spellEnd"/>
-      <w:r>
-        <w:t xml:space="preserve"> </w:t>
-      </w:r>
-      <w:proofErr w:type="spellStart"/>
-      <w:r>
-        <w:t>kí</w:t>
-      </w:r>
-      <w:proofErr w:type="spellEnd"/>
-      <w:r>
-        <w:t xml:space="preserve"> </w:t>
-      </w:r>
-      <w:proofErr w:type="spellStart"/>
-      <w:r>
-        <w:t>tham</w:t>
-      </w:r>
-      <w:proofErr w:type="spellEnd"/>
-      <w:r>
-        <w:t xml:space="preserve"> </w:t>
-      </w:r>
-      <w:proofErr w:type="spellStart"/>
-      <w:r>
-        <w:t>quan</w:t>
-      </w:r>
-      <w:proofErr w:type="spellEnd"/>
-      <w:r>
-        <w:t xml:space="preserve"> </w:t>
-      </w:r>
-      <w:proofErr w:type="spellStart"/>
-      <w:r>
-        <w:t>doanh</w:t>
-      </w:r>
-      <w:proofErr w:type="spellEnd"/>
-      <w:r>
-        <w:t xml:space="preserve"> </w:t>
-      </w:r>
-      <w:proofErr w:type="spellStart"/>
-      <w:r>
-        <w:t>nghiệp</w:t>
-      </w:r>
-      <w:proofErr w:type="spellEnd"/>
-      <w:r>
-        <w:rPr>
-          <w:lang w:val="vi-VN"/>
-        </w:rPr>
-        <w:t xml:space="preserve"> (đóng sau 1 tuần)</w:t>
-      </w:r>
-      <w:r>
-        <w:rPr>
-          <w:lang w:val="vi-VN"/>
-        </w:rPr>
-        <w:t>, trang crud chuyến đi ,có một cột thêm xóa sửa,1 cột xem danh sách sinh viên đăng kí chuyến đi đó</w:t>
-      </w:r>
-    </w:p>
-    <w:p>
-      <w:pPr>
-        <w:pStyle w:val="ListParagraph"/>
-      </w:pPr>
-      <w:bookmarkStart w:id="0" w:name="_GoBack"/>
-      <w:bookmarkEnd w:id="0"/>
+      </w:pPr>
     </w:p>
     <w:p>
       <w:pPr>
@@ -682,6 +653,8 @@
       <w:r>
         <w:t xml:space="preserve"> user:</w:t>
       </w:r>
+      <w:bookmarkStart w:id="0" w:name="_GoBack"/>
+      <w:bookmarkEnd w:id="0"/>
     </w:p>
     <w:p>
       <w:pPr>

</xml_diff>